<commit_message>
Rajout comparaison avec Cnot
</commit_message>
<xml_diff>
--- a/perceval/polyquantique/SandboxSimon/Results/acquired_data/description.docx
+++ b/perceval/polyquantique/SandboxSimon/Results/acquired_data/description.docx
@@ -14,12 +14,34 @@
     <w:p/>
     <w:p>
       <w:r>
-        <w:t>We implement a CNOT gate on our 12-mode QPU and study its fidelity as the delay between the two input photons varies from 0 ps to 30 ps.</w:t>
-      </w:r>
-    </w:p>
-    <w:p>
-      <w:r>
-        <w:t xml:space="preserve">Photon velocity in optical fiber </w:t>
+        <w:t xml:space="preserve">We implement a CNOT gate on our 12-mode QPU and study its fidelity as the delay between the two input photons varies from 0 </w:t>
+      </w:r>
+      <w:proofErr w:type="spellStart"/>
+      <w:r>
+        <w:t>ps</w:t>
+      </w:r>
+      <w:proofErr w:type="spellEnd"/>
+      <w:r>
+        <w:t xml:space="preserve"> to </w:t>
+      </w:r>
+      <w:r>
+        <w:t>14</w:t>
+      </w:r>
+      <w:r>
+        <w:t>0 ps.</w:t>
+      </w:r>
+    </w:p>
+    <w:p>
+      <w:r>
+        <w:t xml:space="preserve">Photon velocity in optical </w:t>
+      </w:r>
+      <w:proofErr w:type="spellStart"/>
+      <w:r>
+        <w:t>fiber</w:t>
+      </w:r>
+      <w:proofErr w:type="spellEnd"/>
+      <w:r>
+        <w:t xml:space="preserve"> </w:t>
       </w:r>
       <m:oMath>
         <m:r>
@@ -157,13 +179,26 @@
         <w:t>72</w:t>
       </w:r>
       <w:r>
-        <w:t xml:space="preserve"> m of fiber</w:t>
-      </w:r>
+        <w:t xml:space="preserve"> m of </w:t>
+      </w:r>
+      <w:proofErr w:type="spellStart"/>
+      <w:r>
+        <w:t>fiber</w:t>
+      </w:r>
+      <w:proofErr w:type="spellEnd"/>
       <w:r>
         <w:t xml:space="preserve"> and ch4 is delayed by 36 m </w:t>
       </w:r>
       <w:r>
-        <w:t xml:space="preserve">(ie. </w:t>
+        <w:t>(</w:t>
+      </w:r>
+      <w:proofErr w:type="spellStart"/>
+      <w:r>
+        <w:t>ie</w:t>
+      </w:r>
+      <w:proofErr w:type="spellEnd"/>
+      <w:r>
+        <w:t xml:space="preserve">. </w:t>
       </w:r>
       <w:r>
         <w:t>t</w:t>
@@ -178,7 +213,15 @@
         <w:t>)</w:t>
       </w:r>
       <w:r>
-        <w:t xml:space="preserve">. The two photons are injected in inputs 0 and 2 of the 12-mode photonic chip. The chip implements the CNOT gate and we collect the results on outputs 1 to 4 of the chip. Notice that to evaluate the CNOT gate on different 2-qubit input states, we do not change the physical input ports of the photons, but instead the chip applies permutations on the input modes. </w:t>
+        <w:t xml:space="preserve">. The two photons are injected in inputs 0 and 2 of the 12-mode photonic chip. The chip implements the CNOT </w:t>
+      </w:r>
+      <w:proofErr w:type="gramStart"/>
+      <w:r>
+        <w:t>gate</w:t>
+      </w:r>
+      <w:proofErr w:type="gramEnd"/>
+      <w:r>
+        <w:t xml:space="preserve"> and we collect the results on outputs 1 to 4 of the chip. Notice that to evaluate the CNOT gate on different 2-qubit input states, we do not change the physical input ports of the photons, but instead the chip applies permutations on the input modes. </w:t>
       </w:r>
     </w:p>
     <w:p>
@@ -210,7 +253,15 @@
         <w:t xml:space="preserve">In the </w:t>
       </w:r>
       <w:r>
-        <w:t>folder “cnot phases”, you can find the phases applied on the</w:t>
+        <w:t>folder “</w:t>
+      </w:r>
+      <w:proofErr w:type="spellStart"/>
+      <w:r>
+        <w:t>cnot</w:t>
+      </w:r>
+      <w:proofErr w:type="spellEnd"/>
+      <w:r>
+        <w:t xml:space="preserve"> phases”, you can find the phases applied on the</w:t>
       </w:r>
       <w:r>
         <w:t xml:space="preserve"> photonic</w:t>
@@ -240,7 +291,15 @@
         <w:t xml:space="preserve"> </w:t>
       </w:r>
       <w:r>
-        <w:t xml:space="preserve">The json files contain </w:t>
+        <w:t xml:space="preserve">The </w:t>
+      </w:r>
+      <w:proofErr w:type="spellStart"/>
+      <w:r>
+        <w:t>json</w:t>
+      </w:r>
+      <w:proofErr w:type="spellEnd"/>
+      <w:r>
+        <w:t xml:space="preserve"> files contain </w:t>
       </w:r>
       <w:r>
         <w:t>a dictionary with following keys:</w:t>
@@ -381,6 +440,9 @@
         <w:pStyle w:val="Heading2"/>
       </w:pPr>
       <w:r>
+        <w:rPr>
+          <w:noProof/>
+        </w:rPr>
         <w:drawing>
           <wp:inline distT="0" distB="0" distL="0" distR="0" wp14:anchorId="61D7FCAE" wp14:editId="350E3A57">
             <wp:extent cx="5731510" cy="3719195"/>
@@ -428,7 +490,15 @@
         <w:t xml:space="preserve">where a blue </w:t>
       </w:r>
       <w:r>
-        <w:t>horizontal bar indicates a phase in a Mach-Zehnder interferometer (BS+phase+BS)</w:t>
+        <w:t>horizontal bar indicates a phase in a Mach-Zehnder interferometer (</w:t>
+      </w:r>
+      <w:proofErr w:type="spellStart"/>
+      <w:r>
+        <w:t>BS+phase+BS</w:t>
+      </w:r>
+      <w:proofErr w:type="spellEnd"/>
+      <w:r>
+        <w:t>)</w:t>
       </w:r>
       <w:r>
         <w:t>, and a red vertical bar indicates a phase.</w:t>
@@ -451,7 +521,15 @@
         </w:rPr>
       </w:pPr>
       <w:r>
-        <w:t>The Hong-Ou-Mandel visibility</w:t>
+        <w:t>The Hong-</w:t>
+      </w:r>
+      <w:proofErr w:type="spellStart"/>
+      <w:r>
+        <w:t>Ou</w:t>
+      </w:r>
+      <w:proofErr w:type="spellEnd"/>
+      <w:r>
+        <w:t>-Mandel visibility</w:t>
       </w:r>
       <w:r>
         <w:t xml:space="preserve"> </w:t>
@@ -585,13 +663,7 @@
           <w:rPr>
             <w:rFonts w:ascii="Cambria Math" w:hAnsi="Cambria Math"/>
           </w:rPr>
-          <m:t>=</m:t>
-        </m:r>
-        <m:r>
-          <w:rPr>
-            <w:rFonts w:ascii="Cambria Math" w:hAnsi="Cambria Math"/>
-          </w:rPr>
-          <m:t>0</m:t>
+          <m:t>=0</m:t>
         </m:r>
       </m:oMath>
       <w:r>
@@ -955,6 +1027,9 @@
     </w:p>
     <w:p>
       <w:r>
+        <w:rPr>
+          <w:noProof/>
+        </w:rPr>
         <w:drawing>
           <wp:inline distT="0" distB="0" distL="0" distR="0" wp14:anchorId="448BEE61" wp14:editId="3FDE66C7">
             <wp:extent cx="5731510" cy="3518535"/>
@@ -1488,13 +1563,7 @@
                     <w:rPr>
                       <w:rFonts w:ascii="Cambria Math" w:hAnsi="Cambria Math"/>
                     </w:rPr>
-                    <m:t>1-</m:t>
-                  </m:r>
-                  <m:r>
-                    <w:rPr>
-                      <w:rFonts w:ascii="Cambria Math" w:hAnsi="Cambria Math"/>
-                    </w:rPr>
-                    <m:t>g</m:t>
+                    <m:t>1-g</m:t>
                   </m:r>
                 </m:e>
                 <m:sup>
@@ -1771,13 +1840,7 @@
           <w:rPr>
             <w:rFonts w:ascii="Cambria Math" w:eastAsiaTheme="minorEastAsia" w:hAnsi="Cambria Math"/>
           </w:rPr>
-          <m:t>≈</m:t>
-        </m:r>
-        <m:r>
-          <w:rPr>
-            <w:rFonts w:ascii="Cambria Math" w:eastAsiaTheme="minorEastAsia" w:hAnsi="Cambria Math"/>
-          </w:rPr>
-          <m:t>0.91</m:t>
+          <m:t>≈0.91</m:t>
         </m:r>
       </m:oMath>
       <w:r>
@@ -2035,7 +2098,35 @@
         <w:rPr>
           <w:rFonts w:eastAsiaTheme="minorEastAsia"/>
         </w:rPr>
-        <w:t>The .png file is a picture summarizing the result. The _data.txt contains the x- and y-data of the plot. The _metadata.json contains all the data associated with the measurement. It is a dictionary that can be loaded directly in Python with entries:</w:t>
+        <w:t>The .</w:t>
+      </w:r>
+      <w:proofErr w:type="spellStart"/>
+      <w:r>
+        <w:rPr>
+          <w:rFonts w:eastAsiaTheme="minorEastAsia"/>
+        </w:rPr>
+        <w:t>png</w:t>
+      </w:r>
+      <w:proofErr w:type="spellEnd"/>
+      <w:r>
+        <w:rPr>
+          <w:rFonts w:eastAsiaTheme="minorEastAsia"/>
+        </w:rPr>
+        <w:t xml:space="preserve"> file is a picture summarizing the result. The _data.txt contains the x- and y-data of the plot. The _</w:t>
+      </w:r>
+      <w:proofErr w:type="spellStart"/>
+      <w:r>
+        <w:rPr>
+          <w:rFonts w:eastAsiaTheme="minorEastAsia"/>
+        </w:rPr>
+        <w:t>metadata.json</w:t>
+      </w:r>
+      <w:proofErr w:type="spellEnd"/>
+      <w:r>
+        <w:rPr>
+          <w:rFonts w:eastAsiaTheme="minorEastAsia"/>
+        </w:rPr>
+        <w:t xml:space="preserve"> contains all the data associated with the measurement. It is a dictionary that can be loaded directly in Python with entries:</w:t>
       </w:r>
     </w:p>
     <w:p>
@@ -2276,61 +2367,123 @@
           <w:b/>
           <w:bCs/>
         </w:rPr>
-        <w:t>‘laser rep’</w:t>
-      </w:r>
-      <w:r>
-        <w:rPr>
-          <w:rFonts w:ascii="Consolas" w:eastAsiaTheme="minorEastAsia" w:hAnsi="Consolas"/>
-        </w:rPr>
-        <w:t>: float, laser repetition rate in MHz computed from peak positions</w:t>
-      </w:r>
-    </w:p>
-    <w:p>
-      <w:pPr>
-        <w:rPr>
-          <w:rFonts w:ascii="Consolas" w:eastAsiaTheme="minorEastAsia" w:hAnsi="Consolas"/>
-        </w:rPr>
-      </w:pPr>
-      <w:r>
-        <w:rPr>
-          <w:rFonts w:ascii="Consolas" w:eastAsiaTheme="minorEastAsia" w:hAnsi="Consolas"/>
-        </w:rPr>
-        <w:tab/>
-      </w:r>
+        <w:t>‘</w:t>
+      </w:r>
+      <w:proofErr w:type="gramStart"/>
       <w:r>
         <w:rPr>
           <w:rFonts w:ascii="Consolas" w:eastAsiaTheme="minorEastAsia" w:hAnsi="Consolas"/>
           <w:b/>
           <w:bCs/>
         </w:rPr>
-        <w:t>‘integration data’</w:t>
-      </w:r>
-      <w:r>
-        <w:rPr>
-          <w:rFonts w:ascii="Consolas" w:eastAsiaTheme="minorEastAsia" w:hAnsi="Consolas"/>
-        </w:rPr>
-        <w:t>: list[list[index]], same as ‘bounds’, but this time in terms of delay in ps</w:t>
-      </w:r>
-    </w:p>
-    <w:p>
-      <w:pPr>
-        <w:rPr>
-          <w:rFonts w:ascii="Consolas" w:eastAsiaTheme="minorEastAsia" w:hAnsi="Consolas"/>
-        </w:rPr>
-      </w:pPr>
-      <w:r>
-        <w:rPr>
-          <w:rFonts w:ascii="Consolas" w:eastAsiaTheme="minorEastAsia" w:hAnsi="Consolas"/>
-        </w:rPr>
-        <w:tab/>
-      </w:r>
+        <w:t>laser</w:t>
+      </w:r>
+      <w:proofErr w:type="gramEnd"/>
       <w:r>
         <w:rPr>
           <w:rFonts w:ascii="Consolas" w:eastAsiaTheme="minorEastAsia" w:hAnsi="Consolas"/>
           <w:b/>
           <w:bCs/>
         </w:rPr>
-        <w:t>‘integration span’</w:t>
+        <w:t xml:space="preserve"> rep’</w:t>
+      </w:r>
+      <w:r>
+        <w:rPr>
+          <w:rFonts w:ascii="Consolas" w:eastAsiaTheme="minorEastAsia" w:hAnsi="Consolas"/>
+        </w:rPr>
+        <w:t>: float, laser repetition rate in MHz computed from peak positions</w:t>
+      </w:r>
+    </w:p>
+    <w:p>
+      <w:pPr>
+        <w:rPr>
+          <w:rFonts w:ascii="Consolas" w:eastAsiaTheme="minorEastAsia" w:hAnsi="Consolas"/>
+        </w:rPr>
+      </w:pPr>
+      <w:r>
+        <w:rPr>
+          <w:rFonts w:ascii="Consolas" w:eastAsiaTheme="minorEastAsia" w:hAnsi="Consolas"/>
+        </w:rPr>
+        <w:tab/>
+      </w:r>
+      <w:r>
+        <w:rPr>
+          <w:rFonts w:ascii="Consolas" w:eastAsiaTheme="minorEastAsia" w:hAnsi="Consolas"/>
+          <w:b/>
+          <w:bCs/>
+        </w:rPr>
+        <w:t>‘</w:t>
+      </w:r>
+      <w:proofErr w:type="gramStart"/>
+      <w:r>
+        <w:rPr>
+          <w:rFonts w:ascii="Consolas" w:eastAsiaTheme="minorEastAsia" w:hAnsi="Consolas"/>
+          <w:b/>
+          <w:bCs/>
+        </w:rPr>
+        <w:t>integration</w:t>
+      </w:r>
+      <w:proofErr w:type="gramEnd"/>
+      <w:r>
+        <w:rPr>
+          <w:rFonts w:ascii="Consolas" w:eastAsiaTheme="minorEastAsia" w:hAnsi="Consolas"/>
+          <w:b/>
+          <w:bCs/>
+        </w:rPr>
+        <w:t xml:space="preserve"> data’</w:t>
+      </w:r>
+      <w:r>
+        <w:rPr>
+          <w:rFonts w:ascii="Consolas" w:eastAsiaTheme="minorEastAsia" w:hAnsi="Consolas"/>
+        </w:rPr>
+        <w:t xml:space="preserve">: list[list[index]], same as ‘bounds’, but this time in terms of delay in </w:t>
+      </w:r>
+      <w:proofErr w:type="spellStart"/>
+      <w:r>
+        <w:rPr>
+          <w:rFonts w:ascii="Consolas" w:eastAsiaTheme="minorEastAsia" w:hAnsi="Consolas"/>
+        </w:rPr>
+        <w:t>ps</w:t>
+      </w:r>
+      <w:proofErr w:type="spellEnd"/>
+    </w:p>
+    <w:p>
+      <w:pPr>
+        <w:rPr>
+          <w:rFonts w:ascii="Consolas" w:eastAsiaTheme="minorEastAsia" w:hAnsi="Consolas"/>
+        </w:rPr>
+      </w:pPr>
+      <w:r>
+        <w:rPr>
+          <w:rFonts w:ascii="Consolas" w:eastAsiaTheme="minorEastAsia" w:hAnsi="Consolas"/>
+        </w:rPr>
+        <w:tab/>
+      </w:r>
+      <w:r>
+        <w:rPr>
+          <w:rFonts w:ascii="Consolas" w:eastAsiaTheme="minorEastAsia" w:hAnsi="Consolas"/>
+          <w:b/>
+          <w:bCs/>
+        </w:rPr>
+        <w:t>‘</w:t>
+      </w:r>
+      <w:proofErr w:type="gramStart"/>
+      <w:r>
+        <w:rPr>
+          <w:rFonts w:ascii="Consolas" w:eastAsiaTheme="minorEastAsia" w:hAnsi="Consolas"/>
+          <w:b/>
+          <w:bCs/>
+        </w:rPr>
+        <w:t>integration</w:t>
+      </w:r>
+      <w:proofErr w:type="gramEnd"/>
+      <w:r>
+        <w:rPr>
+          <w:rFonts w:ascii="Consolas" w:eastAsiaTheme="minorEastAsia" w:hAnsi="Consolas"/>
+          <w:b/>
+          <w:bCs/>
+        </w:rPr>
+        <w:t xml:space="preserve"> span’</w:t>
       </w:r>
       <w:r>
         <w:rPr>
@@ -2369,7 +2522,21 @@
         <w:rPr>
           <w:rFonts w:eastAsiaTheme="minorEastAsia" w:cstheme="minorHAnsi"/>
         </w:rPr>
-        <w:t xml:space="preserve">Folder ‘hom’ contains an HOM measurement, with the same settings as xp_00 (that is </w:t>
+        <w:t>Folder ‘</w:t>
+      </w:r>
+      <w:proofErr w:type="spellStart"/>
+      <w:r>
+        <w:rPr>
+          <w:rFonts w:eastAsiaTheme="minorEastAsia" w:cstheme="minorHAnsi"/>
+        </w:rPr>
+        <w:t>hom</w:t>
+      </w:r>
+      <w:proofErr w:type="spellEnd"/>
+      <w:r>
+        <w:rPr>
+          <w:rFonts w:eastAsiaTheme="minorEastAsia" w:cstheme="minorHAnsi"/>
+        </w:rPr>
+        <w:t xml:space="preserve">’ contains an HOM measurement, with the same settings as xp_00 (that is </w:t>
       </w:r>
       <m:oMath>
         <m:r>
@@ -2420,7 +2587,13 @@
         <w:rPr>
           <w:rFonts w:eastAsiaTheme="minorEastAsia" w:cstheme="minorHAnsi"/>
         </w:rPr>
-        <w:t>Folders xp_00 to xp_05</w:t>
+        <w:t>Folders xp_00 to xp_0</w:t>
+      </w:r>
+      <w:r>
+        <w:rPr>
+          <w:rFonts w:eastAsiaTheme="minorEastAsia" w:cstheme="minorHAnsi"/>
+        </w:rPr>
+        <w:t>9</w:t>
       </w:r>
       <w:r>
         <w:rPr>
@@ -2600,20 +2773,48 @@
         <w:rPr>
           <w:rFonts w:eastAsiaTheme="minorEastAsia" w:cstheme="minorHAnsi"/>
         </w:rPr>
-        <w:t>The x-axis is measured in ps (we forgot to label the units for the x-axis, this is very bad practice).  The y-axis is normalized such that both peaks reach their maximum at 1.</w:t>
-      </w:r>
-    </w:p>
-    <w:p>
-      <w:pPr>
-        <w:rPr>
-          <w:rFonts w:eastAsiaTheme="minorEastAsia" w:cstheme="minorHAnsi"/>
-        </w:rPr>
-      </w:pPr>
-      <w:r>
-        <w:rPr>
-          <w:rFonts w:eastAsiaTheme="minorEastAsia" w:cstheme="minorHAnsi"/>
-        </w:rPr>
-        <w:t xml:space="preserve">The data.json file </w:t>
+        <w:t xml:space="preserve">The x-axis is measured in </w:t>
+      </w:r>
+      <w:proofErr w:type="spellStart"/>
+      <w:r>
+        <w:rPr>
+          <w:rFonts w:eastAsiaTheme="minorEastAsia" w:cstheme="minorHAnsi"/>
+        </w:rPr>
+        <w:t>ps</w:t>
+      </w:r>
+      <w:proofErr w:type="spellEnd"/>
+      <w:r>
+        <w:rPr>
+          <w:rFonts w:eastAsiaTheme="minorEastAsia" w:cstheme="minorHAnsi"/>
+        </w:rPr>
+        <w:t xml:space="preserve"> (we forgot to label the units for the x-axis, this is very bad practice).  The y-axis is normalized such that both peaks reach their maximum at 1.</w:t>
+      </w:r>
+    </w:p>
+    <w:p>
+      <w:pPr>
+        <w:rPr>
+          <w:rFonts w:eastAsiaTheme="minorEastAsia" w:cstheme="minorHAnsi"/>
+        </w:rPr>
+      </w:pPr>
+      <w:r>
+        <w:rPr>
+          <w:rFonts w:eastAsiaTheme="minorEastAsia" w:cstheme="minorHAnsi"/>
+        </w:rPr>
+        <w:t xml:space="preserve">The </w:t>
+      </w:r>
+      <w:proofErr w:type="spellStart"/>
+      <w:r>
+        <w:rPr>
+          <w:rFonts w:eastAsiaTheme="minorEastAsia" w:cstheme="minorHAnsi"/>
+        </w:rPr>
+        <w:t>data.json</w:t>
+      </w:r>
+      <w:proofErr w:type="spellEnd"/>
+      <w:r>
+        <w:rPr>
+          <w:rFonts w:eastAsiaTheme="minorEastAsia" w:cstheme="minorHAnsi"/>
+        </w:rPr>
+        <w:t xml:space="preserve"> file </w:t>
       </w:r>
       <w:r>
         <w:rPr>
@@ -2655,49 +2856,23 @@
         </w:rPr>
         <w:t>‘</w:t>
       </w:r>
+      <w:proofErr w:type="gramStart"/>
       <w:r>
         <w:rPr>
           <w:rFonts w:ascii="Consolas" w:eastAsiaTheme="minorEastAsia" w:hAnsi="Consolas" w:cstheme="minorHAnsi"/>
           <w:b/>
           <w:bCs/>
         </w:rPr>
-        <w:t>delay data</w:t>
-      </w:r>
+        <w:t>delay</w:t>
+      </w:r>
+      <w:proofErr w:type="gramEnd"/>
       <w:r>
         <w:rPr>
           <w:rFonts w:ascii="Consolas" w:eastAsiaTheme="minorEastAsia" w:hAnsi="Consolas" w:cstheme="minorHAnsi"/>
           <w:b/>
           <w:bCs/>
         </w:rPr>
-        <w:t>’</w:t>
-      </w:r>
-      <w:r>
-        <w:rPr>
-          <w:rFonts w:ascii="Consolas" w:eastAsiaTheme="minorEastAsia" w:hAnsi="Consolas" w:cstheme="minorHAnsi"/>
-        </w:rPr>
-        <w:t>:</w:t>
-      </w:r>
-      <w:r>
-        <w:rPr>
-          <w:rFonts w:ascii="Consolas" w:eastAsiaTheme="minorEastAsia" w:hAnsi="Consolas" w:cstheme="minorHAnsi"/>
-        </w:rPr>
-        <w:tab/>
-        <w:t>{</w:t>
-      </w:r>
-    </w:p>
-    <w:p>
-      <w:pPr>
-        <w:ind w:left="1440"/>
-        <w:rPr>
-          <w:rFonts w:ascii="Consolas" w:eastAsiaTheme="minorEastAsia" w:hAnsi="Consolas" w:cstheme="minorHAnsi"/>
-        </w:rPr>
-      </w:pPr>
-      <w:r>
-        <w:rPr>
-          <w:rFonts w:ascii="Consolas" w:eastAsiaTheme="minorEastAsia" w:hAnsi="Consolas" w:cstheme="minorHAnsi"/>
-        </w:rPr>
-        <w:lastRenderedPageBreak/>
-        <w:t xml:space="preserve">“ch3”: dict[str] with keys ‘x’ and ‘y’ containing the x- and y-data for the delay.png plot for the curve labelled </w:t>
+        <w:t xml:space="preserve"> data</w:t>
       </w:r>
       <w:r>
         <w:rPr>
@@ -2705,7 +2880,20 @@
           <w:b/>
           <w:bCs/>
         </w:rPr>
-        <w:t>ch2 (yes, we mixed up a bit the channel names)</w:t>
+        <w:t>’</w:t>
+      </w:r>
+      <w:r>
+        <w:rPr>
+          <w:rFonts w:ascii="Consolas" w:eastAsiaTheme="minorEastAsia" w:hAnsi="Consolas" w:cstheme="minorHAnsi"/>
+        </w:rPr>
+        <w:t>:</w:t>
+      </w:r>
+      <w:r>
+        <w:rPr>
+          <w:rFonts w:ascii="Consolas" w:eastAsiaTheme="minorEastAsia" w:hAnsi="Consolas" w:cstheme="minorHAnsi"/>
+        </w:rPr>
+        <w:tab/>
+        <w:t>{</w:t>
       </w:r>
     </w:p>
     <w:p>
@@ -2719,7 +2907,68 @@
         <w:rPr>
           <w:rFonts w:ascii="Consolas" w:eastAsiaTheme="minorEastAsia" w:hAnsi="Consolas" w:cstheme="minorHAnsi"/>
         </w:rPr>
-        <w:t>“ch4”: dict[str] with keys ‘x’ and ‘y’ containing the x- and y-data for the delay.png plot for the curve labelled ch4</w:t>
+        <w:lastRenderedPageBreak/>
+        <w:t>“ch</w:t>
+      </w:r>
+      <w:r>
+        <w:rPr>
+          <w:rFonts w:ascii="Consolas" w:eastAsiaTheme="minorEastAsia" w:hAnsi="Consolas" w:cstheme="minorHAnsi"/>
+        </w:rPr>
+        <w:t>2</w:t>
+      </w:r>
+      <w:r>
+        <w:rPr>
+          <w:rFonts w:ascii="Consolas" w:eastAsiaTheme="minorEastAsia" w:hAnsi="Consolas" w:cstheme="minorHAnsi"/>
+        </w:rPr>
+        <w:t xml:space="preserve">”: </w:t>
+      </w:r>
+      <w:proofErr w:type="spellStart"/>
+      <w:r>
+        <w:rPr>
+          <w:rFonts w:ascii="Consolas" w:eastAsiaTheme="minorEastAsia" w:hAnsi="Consolas" w:cstheme="minorHAnsi"/>
+        </w:rPr>
+        <w:t>dict</w:t>
+      </w:r>
+      <w:proofErr w:type="spellEnd"/>
+      <w:r>
+        <w:rPr>
+          <w:rFonts w:ascii="Consolas" w:eastAsiaTheme="minorEastAsia" w:hAnsi="Consolas" w:cstheme="minorHAnsi"/>
+        </w:rPr>
+        <w:t>[str] with keys ‘x’ and ‘y’ containing the x- and y-data for the delay.png plot for the curve labelle</w:t>
+      </w:r>
+      <w:r>
+        <w:rPr>
+          <w:rFonts w:ascii="Consolas" w:eastAsiaTheme="minorEastAsia" w:hAnsi="Consolas" w:cstheme="minorHAnsi"/>
+        </w:rPr>
+        <w:t>d ch2</w:t>
+      </w:r>
+    </w:p>
+    <w:p>
+      <w:pPr>
+        <w:ind w:left="1440"/>
+        <w:rPr>
+          <w:rFonts w:ascii="Consolas" w:eastAsiaTheme="minorEastAsia" w:hAnsi="Consolas" w:cstheme="minorHAnsi"/>
+        </w:rPr>
+      </w:pPr>
+      <w:r>
+        <w:rPr>
+          <w:rFonts w:ascii="Consolas" w:eastAsiaTheme="minorEastAsia" w:hAnsi="Consolas" w:cstheme="minorHAnsi"/>
+        </w:rPr>
+        <w:t xml:space="preserve">“ch4”: </w:t>
+      </w:r>
+      <w:proofErr w:type="spellStart"/>
+      <w:r>
+        <w:rPr>
+          <w:rFonts w:ascii="Consolas" w:eastAsiaTheme="minorEastAsia" w:hAnsi="Consolas" w:cstheme="minorHAnsi"/>
+        </w:rPr>
+        <w:t>dict</w:t>
+      </w:r>
+      <w:proofErr w:type="spellEnd"/>
+      <w:r>
+        <w:rPr>
+          <w:rFonts w:ascii="Consolas" w:eastAsiaTheme="minorEastAsia" w:hAnsi="Consolas" w:cstheme="minorHAnsi"/>
+        </w:rPr>
+        <w:t>[str] with keys ‘x’ and ‘y’ containing the x- and y-data for the delay.png plot for the curve labelled ch4</w:t>
       </w:r>
     </w:p>
     <w:p>
@@ -2785,6 +3034,7 @@
         </w:rPr>
         <w:t>‘</w:t>
       </w:r>
+      <w:proofErr w:type="spellStart"/>
       <w:r>
         <w:rPr>
           <w:rFonts w:ascii="Consolas" w:eastAsiaTheme="minorEastAsia" w:hAnsi="Consolas" w:cstheme="minorHAnsi"/>
@@ -2793,6 +3043,7 @@
         </w:rPr>
         <w:t>hom</w:t>
       </w:r>
+      <w:proofErr w:type="spellEnd"/>
       <w:r>
         <w:rPr>
           <w:rFonts w:ascii="Consolas" w:eastAsiaTheme="minorEastAsia" w:hAnsi="Consolas" w:cstheme="minorHAnsi"/>
@@ -2823,6 +3074,7 @@
         </w:rPr>
         <w:t>‘</w:t>
       </w:r>
+      <w:proofErr w:type="spellStart"/>
       <w:r>
         <w:rPr>
           <w:rFonts w:ascii="Consolas" w:eastAsiaTheme="minorEastAsia" w:hAnsi="Consolas" w:cstheme="minorHAnsi"/>
@@ -2831,6 +3083,7 @@
         </w:rPr>
         <w:t>cnot</w:t>
       </w:r>
+      <w:proofErr w:type="spellEnd"/>
       <w:r>
         <w:rPr>
           <w:rFonts w:ascii="Consolas" w:eastAsiaTheme="minorEastAsia" w:hAnsi="Consolas" w:cstheme="minorHAnsi"/>
@@ -2843,7 +3096,21 @@
         <w:rPr>
           <w:rFonts w:ascii="Consolas" w:eastAsiaTheme="minorEastAsia" w:hAnsi="Consolas" w:cstheme="minorHAnsi"/>
         </w:rPr>
-        <w:t xml:space="preserve">: dict[str], dictionary </w:t>
+        <w:t xml:space="preserve">: </w:t>
+      </w:r>
+      <w:proofErr w:type="spellStart"/>
+      <w:r>
+        <w:rPr>
+          <w:rFonts w:ascii="Consolas" w:eastAsiaTheme="minorEastAsia" w:hAnsi="Consolas" w:cstheme="minorHAnsi"/>
+        </w:rPr>
+        <w:t>dict</w:t>
+      </w:r>
+      <w:proofErr w:type="spellEnd"/>
+      <w:r>
+        <w:rPr>
+          <w:rFonts w:ascii="Consolas" w:eastAsiaTheme="minorEastAsia" w:hAnsi="Consolas" w:cstheme="minorHAnsi"/>
+        </w:rPr>
+        <w:t xml:space="preserve">[str], dictionary </w:t>
       </w:r>
       <w:r>
         <w:rPr>

</xml_diff>